<commit_message>
Updated for Week 6 deliverables
</commit_message>
<xml_diff>
--- a/Documents/Week6/06_Team3PMWeeklyStatusReport[REQUIRED].docx
+++ b/Documents/Week6/06_Team3PMWeeklyStatusReport[REQUIRED].docx
@@ -220,7 +220,7 @@
                 <w:sz w:val="24"/>
                 <w:szCs w:val="24"/>
               </w:rPr>
-              <w:t>23</w:t>
+              <w:t>30</w:t>
             </w:r>
             <w:r>
               <w:rPr>
@@ -244,7 +244,7 @@
                 <w:sz w:val="24"/>
                 <w:szCs w:val="24"/>
               </w:rPr>
-              <w:t>5</w:t>
+              <w:t>6</w:t>
             </w:r>
             <w:r>
               <w:rPr>
@@ -805,6 +805,71 @@
           </w:p>
         </w:tc>
       </w:tr>
+      <w:tr>
+        <w:tc>
+          <w:tcPr>
+            <w:tcW w:w="6840" w:type="dxa"/>
+            <w:shd w:val="clear" w:color="auto" w:fill="auto"/>
+          </w:tcPr>
+          <w:p>
+            <w:pPr>
+              <w:pStyle w:val="BodyText"/>
+              <w:ind w:left="0"/>
+              <w:rPr>
+                <w:rFonts w:ascii="Arial" w:hAnsi="Arial" w:cs="Arial"/>
+              </w:rPr>
+            </w:pPr>
+            <w:r>
+              <w:rPr>
+                <w:rFonts w:ascii="Arial" w:hAnsi="Arial" w:cs="Arial"/>
+              </w:rPr>
+              <w:t xml:space="preserve">Source drop </w:t>
+            </w:r>
+            <w:r>
+              <w:rPr>
+                <w:rFonts w:ascii="Arial" w:hAnsi="Arial" w:cs="Arial"/>
+              </w:rPr>
+              <w:t>2 DB Insert/Select/Update/Delete Access</w:t>
+            </w:r>
+          </w:p>
+        </w:tc>
+        <w:tc>
+          <w:tcPr>
+            <w:tcW w:w="1620" w:type="dxa"/>
+            <w:shd w:val="clear" w:color="auto" w:fill="auto"/>
+          </w:tcPr>
+          <w:p>
+            <w:pPr>
+              <w:pStyle w:val="BodyText"/>
+              <w:ind w:left="0"/>
+              <w:rPr>
+                <w:rFonts w:ascii="Arial" w:hAnsi="Arial" w:cs="Arial"/>
+              </w:rPr>
+            </w:pPr>
+            <w:r>
+              <w:rPr>
+                <w:rFonts w:ascii="Arial" w:hAnsi="Arial" w:cs="Arial"/>
+              </w:rPr>
+              <w:t>20211130</w:t>
+            </w:r>
+          </w:p>
+        </w:tc>
+        <w:tc>
+          <w:tcPr>
+            <w:tcW w:w="1440" w:type="dxa"/>
+            <w:shd w:val="clear" w:color="auto" w:fill="auto"/>
+          </w:tcPr>
+          <w:p>
+            <w:pPr>
+              <w:pStyle w:val="BodyText"/>
+              <w:ind w:left="0"/>
+              <w:rPr>
+                <w:rFonts w:ascii="Arial" w:hAnsi="Arial" w:cs="Arial"/>
+              </w:rPr>
+            </w:pPr>
+          </w:p>
+        </w:tc>
+      </w:tr>
     </w:tbl>
     <w:p>
       <w:pPr>
@@ -897,10 +962,7 @@
     <w:p>
       <w:pPr>
         <w:pStyle w:val="BodyText"/>
-        <w:tabs>
-          <w:tab w:val="left" w:pos="540"/>
-        </w:tabs>
-        <w:ind w:left="0" w:firstLine="360"/>
+        <w:ind w:left="0"/>
         <w:rPr>
           <w:rFonts w:ascii="Arial" w:hAnsi="Arial" w:cs="Arial"/>
           <w:color w:val="0000FF"/>
@@ -911,23 +973,42 @@
           <w:rFonts w:ascii="Arial" w:hAnsi="Arial" w:cs="Arial"/>
           <w:color w:val="0000FF"/>
         </w:rPr>
-        <w:tab/>
+        <w:t xml:space="preserve">Design a user </w:t>
       </w:r>
       <w:r>
         <w:rPr>
           <w:rFonts w:ascii="Arial" w:hAnsi="Arial" w:cs="Arial"/>
           <w:color w:val="0000FF"/>
         </w:rPr>
-        <w:t>Project Management Burndown</w:t>
+        <w:t>interface</w:t>
       </w:r>
     </w:p>
     <w:p>
       <w:pPr>
         <w:pStyle w:val="BodyText"/>
+        <w:ind w:left="0"/>
+        <w:rPr>
+          <w:rFonts w:cs="Arial"/>
+          <w:b/>
+          <w:bCs/>
+          <w:color w:val="0000FF"/>
+        </w:rPr>
+      </w:pPr>
+      <w:r>
+        <w:rPr>
+          <w:rFonts w:ascii="Arial" w:hAnsi="Arial" w:cs="Arial"/>
+          <w:color w:val="0000FF"/>
+        </w:rPr>
+        <w:t>Refine Table structure to project scope</w:t>
+      </w:r>
+    </w:p>
+    <w:p>
+      <w:pPr>
+        <w:pStyle w:val="BodyText"/>
         <w:tabs>
           <w:tab w:val="left" w:pos="540"/>
         </w:tabs>
-        <w:ind w:left="0" w:firstLine="360"/>
+        <w:ind w:left="0"/>
         <w:rPr>
           <w:rFonts w:ascii="Arial" w:hAnsi="Arial" w:cs="Arial"/>
           <w:color w:val="0000FF"/>
@@ -940,14 +1021,39 @@
           <w:rFonts w:ascii="Arial" w:hAnsi="Arial" w:cs="Arial"/>
           <w:color w:val="0000FF"/>
         </w:rPr>
-        <w:tab/>
-      </w:r>
+        <w:t>Created User/</w:t>
+      </w:r>
+      <w:proofErr w:type="spellStart"/>
       <w:r>
         <w:rPr>
           <w:rFonts w:ascii="Arial" w:hAnsi="Arial" w:cs="Arial"/>
           <w:color w:val="0000FF"/>
         </w:rPr>
-        <w:t>Demoed the IDE and project submission process</w:t>
+        <w:t>WorkRequest</w:t>
+      </w:r>
+      <w:proofErr w:type="spellEnd"/>
+      <w:r>
+        <w:rPr>
+          <w:rFonts w:ascii="Arial" w:hAnsi="Arial" w:cs="Arial"/>
+          <w:color w:val="0000FF"/>
+        </w:rPr>
+        <w:t>/</w:t>
+      </w:r>
+      <w:proofErr w:type="spellStart"/>
+      <w:r>
+        <w:rPr>
+          <w:rFonts w:ascii="Arial" w:hAnsi="Arial" w:cs="Arial"/>
+          <w:color w:val="0000FF"/>
+        </w:rPr>
+        <w:t>ProjectInfo</w:t>
+      </w:r>
+      <w:proofErr w:type="spellEnd"/>
+      <w:r>
+        <w:rPr>
+          <w:rFonts w:ascii="Arial" w:hAnsi="Arial" w:cs="Arial"/>
+          <w:color w:val="0000FF"/>
+        </w:rPr>
+        <w:t xml:space="preserve"> Table ISUD SPROCS</w:t>
       </w:r>
     </w:p>
     <w:p>
@@ -997,7 +1103,25 @@
           <w:sz w:val="22"/>
           <w:szCs w:val="22"/>
         </w:rPr>
-        <w:t>Activities Planned But Not Achieved</w:t>
+        <w:t xml:space="preserve">Activities Planned </w:t>
+      </w:r>
+      <w:proofErr w:type="gramStart"/>
+      <w:r>
+        <w:rPr>
+          <w:rFonts w:cs="Arial"/>
+          <w:sz w:val="22"/>
+          <w:szCs w:val="22"/>
+        </w:rPr>
+        <w:t>But</w:t>
+      </w:r>
+      <w:proofErr w:type="gramEnd"/>
+      <w:r>
+        <w:rPr>
+          <w:rFonts w:cs="Arial"/>
+          <w:sz w:val="22"/>
+          <w:szCs w:val="22"/>
+        </w:rPr>
+        <w:t xml:space="preserve"> Not Achieved</w:t>
       </w:r>
       <w:bookmarkEnd w:id="5"/>
     </w:p>
@@ -1007,7 +1131,7 @@
         <w:tabs>
           <w:tab w:val="left" w:pos="540"/>
         </w:tabs>
-        <w:ind w:left="0" w:firstLine="360"/>
+        <w:ind w:left="0"/>
         <w:rPr>
           <w:rFonts w:ascii="Arial" w:hAnsi="Arial" w:cs="Arial"/>
           <w:color w:val="0000FF"/>
@@ -1018,14 +1142,23 @@
           <w:rFonts w:ascii="Arial" w:hAnsi="Arial" w:cs="Arial"/>
           <w:color w:val="0000FF"/>
         </w:rPr>
-        <w:tab/>
-      </w:r>
+        <w:t xml:space="preserve">Hello world: Submit </w:t>
+      </w:r>
+      <w:proofErr w:type="spellStart"/>
       <w:r>
         <w:rPr>
           <w:rFonts w:ascii="Arial" w:hAnsi="Arial" w:cs="Arial"/>
           <w:color w:val="0000FF"/>
         </w:rPr>
-        <w:t>Hello world: Submit WorkRequest User Table Read stored proc</w:t>
+        <w:t>WorkRequest</w:t>
+      </w:r>
+      <w:proofErr w:type="spellEnd"/>
+      <w:r>
+        <w:rPr>
+          <w:rFonts w:ascii="Arial" w:hAnsi="Arial" w:cs="Arial"/>
+          <w:color w:val="0000FF"/>
+        </w:rPr>
+        <w:t xml:space="preserve"> User Table Read stored proc</w:t>
       </w:r>
     </w:p>
     <w:p>
@@ -1082,50 +1215,8 @@
     <w:p>
       <w:pPr>
         <w:pStyle w:val="BodyText"/>
-        <w:tabs>
-          <w:tab w:val="left" w:pos="540"/>
-        </w:tabs>
-        <w:ind w:left="0" w:firstLine="360"/>
-        <w:rPr>
-          <w:rFonts w:ascii="Arial" w:hAnsi="Arial" w:cs="Arial"/>
-          <w:color w:val="0000FF"/>
-        </w:rPr>
-      </w:pPr>
-      <w:r>
-        <w:rPr>
-          <w:rFonts w:ascii="Arial" w:hAnsi="Arial" w:cs="Arial"/>
-          <w:color w:val="0000FF"/>
-        </w:rPr>
-        <w:tab/>
-      </w:r>
-      <w:r>
-        <w:rPr>
-          <w:rFonts w:ascii="Arial" w:hAnsi="Arial" w:cs="Arial"/>
-          <w:color w:val="0000FF"/>
-        </w:rPr>
-        <w:t>DB Sync and project sync methodology</w:t>
-      </w:r>
-    </w:p>
-    <w:p>
-      <w:pPr>
-        <w:pStyle w:val="BodyText"/>
-        <w:tabs>
-          <w:tab w:val="left" w:pos="540"/>
-        </w:tabs>
-        <w:ind w:left="0" w:firstLine="360"/>
-        <w:rPr>
-          <w:rFonts w:ascii="Arial" w:hAnsi="Arial" w:cs="Arial"/>
-          <w:color w:val="0000FF"/>
-        </w:rPr>
-      </w:pPr>
-      <w:r>
-        <w:rPr>
-          <w:rFonts w:ascii="Arial" w:hAnsi="Arial" w:cs="Arial"/>
-          <w:color w:val="0000FF"/>
-        </w:rPr>
-        <w:tab/>
-        <w:t>Azure Proof of concept to support final project db placement</w:t>
-      </w:r>
+        <w:ind w:left="0"/>
+      </w:pPr>
     </w:p>
     <w:p>
       <w:pPr>
@@ -1174,7 +1265,25 @@
           <w:sz w:val="22"/>
           <w:szCs w:val="22"/>
         </w:rPr>
-        <w:t>Deliverables Planned But Not Completed</w:t>
+        <w:t xml:space="preserve">Deliverables Planned </w:t>
+      </w:r>
+      <w:proofErr w:type="gramStart"/>
+      <w:r>
+        <w:rPr>
+          <w:rFonts w:cs="Arial"/>
+          <w:sz w:val="22"/>
+          <w:szCs w:val="22"/>
+        </w:rPr>
+        <w:t>But</w:t>
+      </w:r>
+      <w:proofErr w:type="gramEnd"/>
+      <w:r>
+        <w:rPr>
+          <w:rFonts w:cs="Arial"/>
+          <w:sz w:val="22"/>
+          <w:szCs w:val="22"/>
+        </w:rPr>
+        <w:t xml:space="preserve"> Not Completed</w:t>
       </w:r>
       <w:bookmarkEnd w:id="7"/>
     </w:p>
@@ -1291,47 +1400,6 @@
     <w:p>
       <w:pPr>
         <w:pStyle w:val="BodyText"/>
-        <w:rPr>
-          <w:rFonts w:ascii="Arial" w:hAnsi="Arial" w:cs="Arial"/>
-          <w:color w:val="0000FF"/>
-        </w:rPr>
-      </w:pPr>
-      <w:r>
-        <w:rPr>
-          <w:rFonts w:ascii="Arial" w:hAnsi="Arial" w:cs="Arial"/>
-          <w:color w:val="0000FF"/>
-        </w:rPr>
-        <w:t xml:space="preserve">Design a user </w:t>
-      </w:r>
-      <w:r>
-        <w:rPr>
-          <w:rFonts w:ascii="Arial" w:hAnsi="Arial" w:cs="Arial"/>
-          <w:color w:val="0000FF"/>
-        </w:rPr>
-        <w:t>interface</w:t>
-      </w:r>
-    </w:p>
-    <w:p>
-      <w:pPr>
-        <w:pStyle w:val="BodyText"/>
-        <w:rPr>
-          <w:rFonts w:cs="Arial"/>
-          <w:b/>
-          <w:bCs/>
-          <w:color w:val="0000FF"/>
-        </w:rPr>
-      </w:pPr>
-      <w:r>
-        <w:rPr>
-          <w:rFonts w:ascii="Arial" w:hAnsi="Arial" w:cs="Arial"/>
-          <w:color w:val="0000FF"/>
-        </w:rPr>
-        <w:t>Refine Table structure to project scope</w:t>
-      </w:r>
-    </w:p>
-    <w:p>
-      <w:pPr>
-        <w:pStyle w:val="BodyText"/>
       </w:pPr>
     </w:p>
     <w:p>
@@ -1365,7 +1433,6 @@
           <w:sz w:val="22"/>
           <w:szCs w:val="22"/>
         </w:rPr>
-        <w:lastRenderedPageBreak/>
         <w:t>3</w:t>
       </w:r>
       <w:r>
@@ -1439,6 +1506,7 @@
           <w:rFonts w:ascii="Arial" w:hAnsi="Arial" w:cs="Arial"/>
           <w:color w:val="0000FF"/>
         </w:rPr>
+        <w:lastRenderedPageBreak/>
         <w:tab/>
       </w:r>
       <w:r>
@@ -1446,9 +1514,9 @@
           <w:noProof/>
         </w:rPr>
         <w:drawing>
-          <wp:inline distT="0" distB="0" distL="0" distR="0" wp14:anchorId="7CAD93D9" wp14:editId="313BF444">
-            <wp:extent cx="4657090" cy="4809524"/>
-            <wp:effectExtent l="0" t="0" r="0" b="0"/>
+          <wp:inline distT="0" distB="0" distL="0" distR="0" wp14:anchorId="29A5CF0B" wp14:editId="2E410320">
+            <wp:extent cx="4528993" cy="4609476"/>
+            <wp:effectExtent l="0" t="0" r="5080" b="635"/>
             <wp:docPr id="1" name="Picture 1"/>
             <wp:cNvGraphicFramePr>
               <a:graphicFrameLocks xmlns:a="http://schemas.openxmlformats.org/drawingml/2006/main" noChangeAspect="1"/>
@@ -1469,7 +1537,7 @@
                   <pic:spPr>
                     <a:xfrm>
                       <a:off x="0" y="0"/>
-                      <a:ext cx="4669298" cy="4822132"/>
+                      <a:ext cx="4530466" cy="4610975"/>
                     </a:xfrm>
                     <a:prstGeom prst="rect">
                       <a:avLst/>
@@ -1737,7 +1805,7 @@
               <w:rPr>
                 <w:rFonts w:ascii="Arial" w:hAnsi="Arial" w:cs="Arial"/>
               </w:rPr>
-              <w:t>39500</w:t>
+              <w:t>47000</w:t>
             </w:r>
           </w:p>
         </w:tc>
@@ -1758,7 +1826,7 @@
               <w:rPr>
                 <w:rFonts w:ascii="Arial" w:hAnsi="Arial" w:cs="Arial"/>
               </w:rPr>
-              <w:t>3500</w:t>
+              <w:t>42500</w:t>
             </w:r>
           </w:p>
         </w:tc>
@@ -1779,7 +1847,7 @@
               <w:rPr>
                 <w:rFonts w:ascii="Arial" w:hAnsi="Arial" w:cs="Arial"/>
               </w:rPr>
-              <w:t>45000</w:t>
+              <w:t>50625</w:t>
             </w:r>
           </w:p>
         </w:tc>
@@ -1800,7 +1868,7 @@
               <w:rPr>
                 <w:rFonts w:ascii="Arial" w:hAnsi="Arial" w:cs="Arial"/>
               </w:rPr>
-              <w:t>10000</w:t>
+              <w:t>6125</w:t>
             </w:r>
           </w:p>
         </w:tc>
@@ -1821,7 +1889,7 @@
               <w:rPr>
                 <w:rFonts w:ascii="Arial" w:hAnsi="Arial" w:cs="Arial"/>
               </w:rPr>
-              <w:t>5500</w:t>
+              <w:t>3625</w:t>
             </w:r>
           </w:p>
         </w:tc>
@@ -1842,7 +1910,7 @@
               <w:rPr>
                 <w:rFonts w:ascii="Arial" w:hAnsi="Arial" w:cs="Arial"/>
               </w:rPr>
-              <w:t>1.29</w:t>
+              <w:t>1.19</w:t>
             </w:r>
           </w:p>
         </w:tc>
@@ -1862,7 +1930,7 @@
               <w:rPr>
                 <w:rFonts w:ascii="Arial" w:hAnsi="Arial" w:cs="Arial"/>
               </w:rPr>
-              <w:t>1.14</w:t>
+              <w:t>1.08</w:t>
             </w:r>
           </w:p>
         </w:tc>
@@ -1882,7 +1950,7 @@
               <w:rPr>
                 <w:rFonts w:ascii="Arial" w:hAnsi="Arial" w:cs="Arial"/>
               </w:rPr>
-              <w:t>52500</w:t>
+              <w:t>56667</w:t>
             </w:r>
           </w:p>
         </w:tc>
@@ -2396,50 +2464,6 @@
         </w:tc>
       </w:tr>
     </w:tbl>
-    <w:p>
-      <w:pPr>
-        <w:pStyle w:val="BodyText"/>
-        <w:rPr>
-          <w:rFonts w:ascii="Arial" w:hAnsi="Arial" w:cs="Arial"/>
-          <w:color w:val="0000FF"/>
-        </w:rPr>
-      </w:pPr>
-      <w:r>
-        <w:rPr>
-          <w:rFonts w:ascii="Arial" w:hAnsi="Arial" w:cs="Arial"/>
-          <w:color w:val="0000FF"/>
-        </w:rPr>
-        <w:t>2021</w:t>
-      </w:r>
-      <w:r>
-        <w:rPr>
-          <w:rFonts w:ascii="Arial" w:hAnsi="Arial" w:cs="Arial"/>
-          <w:color w:val="0000FF"/>
-        </w:rPr>
-        <w:t>1123</w:t>
-      </w:r>
-      <w:r>
-        <w:rPr>
-          <w:rFonts w:ascii="Arial" w:hAnsi="Arial" w:cs="Arial"/>
-          <w:color w:val="0000FF"/>
-        </w:rPr>
-        <w:t>DL:</w:t>
-      </w:r>
-      <w:r>
-        <w:rPr>
-          <w:rFonts w:ascii="Arial" w:hAnsi="Arial" w:cs="Arial"/>
-          <w:color w:val="0000FF"/>
-        </w:rPr>
-        <w:t xml:space="preserve"> </w:t>
-      </w:r>
-      <w:r>
-        <w:rPr>
-          <w:rFonts w:ascii="Arial" w:hAnsi="Arial" w:cs="Arial"/>
-          <w:color w:val="0000FF"/>
-        </w:rPr>
-        <w:t>Project is on s</w:t>
-      </w:r>
-    </w:p>
     <w:p>
       <w:pPr>
         <w:pStyle w:val="Header"/>
@@ -2807,9 +2831,6 @@
               <w:pStyle w:val="TableText"/>
               <w:keepNext/>
             </w:pPr>
-            <w:r>
-              <w:t>Changes to IDE</w:t>
-            </w:r>
           </w:p>
         </w:tc>
         <w:tc>
@@ -2822,9 +2843,6 @@
               <w:pStyle w:val="TableText"/>
               <w:keepNext/>
             </w:pPr>
-            <w:r>
-              <w:t>Chosen products licensing may impede this project and force another route</w:t>
-            </w:r>
           </w:p>
         </w:tc>
         <w:tc>
@@ -2836,9 +2854,6 @@
               <w:pStyle w:val="TableText"/>
               <w:keepNext/>
             </w:pPr>
-            <w:r>
-              <w:t>Research new terms. Provide COAs.</w:t>
-            </w:r>
           </w:p>
         </w:tc>
         <w:tc>
@@ -2850,9 +2865,6 @@
               <w:pStyle w:val="TableText"/>
               <w:keepNext/>
             </w:pPr>
-            <w:r>
-              <w:t>IAN</w:t>
-            </w:r>
           </w:p>
         </w:tc>
       </w:tr>
@@ -3324,6 +3336,9 @@
               <w:pStyle w:val="TableText"/>
               <w:keepNext/>
             </w:pPr>
+            <w:r>
+              <w:t>Changes to IDE</w:t>
+            </w:r>
           </w:p>
         </w:tc>
         <w:tc>
@@ -3336,6 +3351,9 @@
               <w:pStyle w:val="TableText"/>
               <w:keepNext/>
             </w:pPr>
+            <w:r>
+              <w:t>Chosen products licensing may impede this project and force another route</w:t>
+            </w:r>
           </w:p>
         </w:tc>
         <w:tc>
@@ -3347,6 +3365,9 @@
               <w:pStyle w:val="TableText"/>
               <w:keepNext/>
             </w:pPr>
+            <w:r>
+              <w:t>Research new terms. Provide COAs.</w:t>
+            </w:r>
           </w:p>
         </w:tc>
         <w:tc>
@@ -3358,6 +3379,9 @@
               <w:pStyle w:val="TableText"/>
               <w:keepNext/>
             </w:pPr>
+            <w:r>
+              <w:t>IAN</w:t>
+            </w:r>
           </w:p>
         </w:tc>
       </w:tr>
@@ -3665,8 +3689,13 @@
               <w:pStyle w:val="TableText"/>
               <w:keepNext/>
             </w:pPr>
-            <w:r>
-              <w:t>OverTime Request</w:t>
+            <w:proofErr w:type="spellStart"/>
+            <w:r>
+              <w:t>OverTime</w:t>
+            </w:r>
+            <w:proofErr w:type="spellEnd"/>
+            <w:r>
+              <w:t xml:space="preserve"> Request</w:t>
             </w:r>
           </w:p>
         </w:tc>

</xml_diff>